<commit_message>
Spacing upate to problem statement
</commit_message>
<xml_diff>
--- a/Problem Statement Discussion Summary.docx
+++ b/Problem Statement Discussion Summary.docx
@@ -100,7 +100,7 @@
     <w:p>
       <w:r>
         <w:pict w14:anchorId="5DD407AC">
-          <v:rect id="_x0000_i1037" style="width:0;height:1.5pt" o:hralign="center" o:hrstd="t" o:hr="t" fillcolor="#a0a0a0" stroked="f"/>
+          <v:rect id="_x0000_i1025" style="width:0;height:1.5pt" o:hralign="center" o:hrstd="t" o:hr="t" fillcolor="#a0a0a0" stroked="f"/>
         </w:pict>
       </w:r>
     </w:p>
@@ -219,7 +219,15 @@
         <w:t>Scope discipline</w:t>
       </w:r>
       <w:r>
-        <w:t xml:space="preserve">: Tokenizers will start simple (word/subword) with a strategy-friendly design to add more later; output is </w:t>
+        <w:t>: Tokenizers will start simple (word/</w:t>
+      </w:r>
+      <w:proofErr w:type="spellStart"/>
+      <w:r>
+        <w:t>subword</w:t>
+      </w:r>
+      <w:proofErr w:type="spellEnd"/>
+      <w:r>
+        <w:t xml:space="preserve">) with a strategy-friendly design to add more later; output is </w:t>
       </w:r>
       <w:r>
         <w:rPr>
@@ -257,7 +265,15 @@
         <w:t>Acceptance posture</w:t>
       </w:r>
       <w:r>
-        <w:t>: Inputs are free-form (no strict validation ranges); on bad input, the program exits (MVP simplicity).</w:t>
+        <w:t xml:space="preserve">: Inputs are </w:t>
+      </w:r>
+      <w:proofErr w:type="gramStart"/>
+      <w:r>
+        <w:t>free-form</w:t>
+      </w:r>
+      <w:proofErr w:type="gramEnd"/>
+      <w:r>
+        <w:t xml:space="preserve"> (no strict validation ranges); on bad input, the program exits (MVP simplicity).</w:t>
       </w:r>
     </w:p>
     <w:p>
@@ -333,7 +349,15 @@
         </w:numPr>
       </w:pPr>
       <w:r>
-        <w:t>Tokenization: basic word/subword (strategy-ready)</w:t>
+        <w:t>Tokenization: basic word/</w:t>
+      </w:r>
+      <w:proofErr w:type="spellStart"/>
+      <w:r>
+        <w:t>subword</w:t>
+      </w:r>
+      <w:proofErr w:type="spellEnd"/>
+      <w:r>
+        <w:t xml:space="preserve"> (strategy-ready)</w:t>
       </w:r>
     </w:p>
     <w:p>
@@ -456,7 +480,23 @@
         <w:t>Developer</w:t>
       </w:r>
       <w:r>
-        <w:t xml:space="preserve"> — wants to see real costs of different inputs in compute and cost for local AI.</w:t>
+        <w:t xml:space="preserve"> — wants to see real costs of different inputs in </w:t>
+      </w:r>
+      <w:proofErr w:type="gramStart"/>
+      <w:r>
+        <w:t>compute</w:t>
+      </w:r>
+      <w:proofErr w:type="gramEnd"/>
+      <w:r>
+        <w:t xml:space="preserve"> and </w:t>
+      </w:r>
+      <w:proofErr w:type="gramStart"/>
+      <w:r>
+        <w:t>cost</w:t>
+      </w:r>
+      <w:proofErr w:type="gramEnd"/>
+      <w:r>
+        <w:t xml:space="preserve"> for local AI.</w:t>
       </w:r>
     </w:p>
     <w:p>
@@ -474,7 +514,15 @@
         <w:t>Education</w:t>
       </w:r>
       <w:r>
-        <w:t xml:space="preserve"> — demonstrate that context length and AI generation have real electricity costs under strict parameters; same flow, illustrative values.</w:t>
+        <w:t xml:space="preserve"> — demonstrate that context length and AI generation have real electricity costs under strict </w:t>
+      </w:r>
+      <w:proofErr w:type="gramStart"/>
+      <w:r>
+        <w:t>parameters;</w:t>
+      </w:r>
+      <w:proofErr w:type="gramEnd"/>
+      <w:r>
+        <w:t xml:space="preserve"> same flow, illustrative values.</w:t>
       </w:r>
     </w:p>
     <w:p>
@@ -504,8 +552,17 @@
           <w:b/>
           <w:bCs/>
         </w:rPr>
-        <w:t>Developer — Critical use case</w:t>
-      </w:r>
+        <w:t xml:space="preserve">Developer — Critical </w:t>
+      </w:r>
+      <w:proofErr w:type="gramStart"/>
+      <w:r>
+        <w:rPr>
+          <w:b/>
+          <w:bCs/>
+        </w:rPr>
+        <w:t>use case</w:t>
+      </w:r>
+      <w:proofErr w:type="gramEnd"/>
     </w:p>
     <w:p>
       <w:pPr>
@@ -675,6 +732,7 @@
       <w:r>
         <w:t xml:space="preserve"> = user provides </w:t>
       </w:r>
+      <w:proofErr w:type="spellStart"/>
       <w:r>
         <w:rPr>
           <w:b/>
@@ -682,6 +740,7 @@
         </w:rPr>
         <w:t>tokensPerSecond</w:t>
       </w:r>
+      <w:proofErr w:type="spellEnd"/>
       <w:r>
         <w:t>; total tokens are the sum of input tokens and (if provided) output tokens.</w:t>
       </w:r>
@@ -701,7 +760,15 @@
         <w:t>Determinism</w:t>
       </w:r>
       <w:r>
-        <w:t xml:space="preserve"> = fixed equations: tokens → runSeconds → kWh → cost → per-token cost.</w:t>
+        <w:t xml:space="preserve"> = fixed equations: tokens → </w:t>
+      </w:r>
+      <w:proofErr w:type="spellStart"/>
+      <w:r>
+        <w:t>runSeconds</w:t>
+      </w:r>
+      <w:proofErr w:type="spellEnd"/>
+      <w:r>
+        <w:t xml:space="preserve"> → kWh → cost → per-token cost.</w:t>
       </w:r>
     </w:p>
     <w:p>
@@ -727,7 +794,31 @@
         </w:numPr>
       </w:pPr>
       <w:r>
-        <w:t xml:space="preserve">Program starts in console and prompts for: totalSystemPowerWatts [W], pricePerKWhUSD [USD/kWh], tokensPerSecond [tokens/s], and an </w:t>
+        <w:t xml:space="preserve">Program starts in console and prompts for: </w:t>
+      </w:r>
+      <w:proofErr w:type="spellStart"/>
+      <w:r>
+        <w:t>totalSystemPowerWatts</w:t>
+      </w:r>
+      <w:proofErr w:type="spellEnd"/>
+      <w:r>
+        <w:t xml:space="preserve"> [W], </w:t>
+      </w:r>
+      <w:proofErr w:type="spellStart"/>
+      <w:r>
+        <w:t>pricePerKWhUSD</w:t>
+      </w:r>
+      <w:proofErr w:type="spellEnd"/>
+      <w:r>
+        <w:t xml:space="preserve"> [USD/kWh], </w:t>
+      </w:r>
+      <w:proofErr w:type="spellStart"/>
+      <w:r>
+        <w:t>tokensPerSecond</w:t>
+      </w:r>
+      <w:proofErr w:type="spellEnd"/>
+      <w:r>
+        <w:t xml:space="preserve"> [tokens/s], and an </w:t>
       </w:r>
       <w:r>
         <w:rPr>
@@ -758,7 +849,47 @@
         <w:t>Calculate Cost</w:t>
       </w:r>
       <w:r>
-        <w:t>, the console displays: totalTokens, runSeconds, energyKWh, electricityCostUSD, and perTokenElectricityCostUSD (units shown with each value).</w:t>
+        <w:t xml:space="preserve">, the console displays: </w:t>
+      </w:r>
+      <w:proofErr w:type="spellStart"/>
+      <w:r>
+        <w:t>totalTokens</w:t>
+      </w:r>
+      <w:proofErr w:type="spellEnd"/>
+      <w:r>
+        <w:t xml:space="preserve">, </w:t>
+      </w:r>
+      <w:proofErr w:type="spellStart"/>
+      <w:r>
+        <w:t>runSeconds</w:t>
+      </w:r>
+      <w:proofErr w:type="spellEnd"/>
+      <w:r>
+        <w:t xml:space="preserve">, </w:t>
+      </w:r>
+      <w:proofErr w:type="spellStart"/>
+      <w:r>
+        <w:t>energyKWh</w:t>
+      </w:r>
+      <w:proofErr w:type="spellEnd"/>
+      <w:r>
+        <w:t xml:space="preserve">, </w:t>
+      </w:r>
+      <w:proofErr w:type="spellStart"/>
+      <w:r>
+        <w:t>electricityCostUSD</w:t>
+      </w:r>
+      <w:proofErr w:type="spellEnd"/>
+      <w:r>
+        <w:t xml:space="preserve">, and </w:t>
+      </w:r>
+      <w:proofErr w:type="spellStart"/>
+      <w:r>
+        <w:t>perTokenElectricityCostUSD</w:t>
+      </w:r>
+      <w:proofErr w:type="spellEnd"/>
+      <w:r>
+        <w:t xml:space="preserve"> (units shown with each value).</w:t>
       </w:r>
     </w:p>
     <w:p>
@@ -792,7 +923,7 @@
     <w:p>
       <w:r>
         <w:pict w14:anchorId="2A373C42">
-          <v:rect id="_x0000_i1038" style="width:0;height:1.5pt" o:hralign="center" o:hrstd="t" o:hr="t" fillcolor="#a0a0a0" stroked="f"/>
+          <v:rect id="_x0000_i1026" style="width:0;height:1.5pt" o:hralign="center" o:hrstd="t" o:hr="t" fillcolor="#a0a0a0" stroked="f"/>
         </w:pict>
       </w:r>
     </w:p>
@@ -935,7 +1066,15 @@
         <w:t>Encapsulation</w:t>
       </w:r>
       <w:r>
-        <w:t>: CostCalculator owns power/price parameters and math; Tokenizer owns token counting logic.</w:t>
+        <w:t xml:space="preserve">: </w:t>
+      </w:r>
+      <w:proofErr w:type="spellStart"/>
+      <w:r>
+        <w:t>CostCalculator</w:t>
+      </w:r>
+      <w:proofErr w:type="spellEnd"/>
+      <w:r>
+        <w:t xml:space="preserve"> owns power/price parameters and math; Tokenizer owns token counting logic.</w:t>
       </w:r>
     </w:p>
     <w:p>
@@ -954,7 +1093,23 @@
         <w:t>Abstraction / Interfaces</w:t>
       </w:r>
       <w:r>
-        <w:t>: pure-virtual base classes like ITokenizer and ICostCalculator.</w:t>
+        <w:t xml:space="preserve">: pure-virtual base classes like </w:t>
+      </w:r>
+      <w:proofErr w:type="spellStart"/>
+      <w:r>
+        <w:t>ITokenizer</w:t>
+      </w:r>
+      <w:proofErr w:type="spellEnd"/>
+      <w:r>
+        <w:t xml:space="preserve"> and </w:t>
+      </w:r>
+      <w:proofErr w:type="spellStart"/>
+      <w:r>
+        <w:t>ICostCalculator</w:t>
+      </w:r>
+      <w:proofErr w:type="spellEnd"/>
+      <w:r>
+        <w:t>.</w:t>
       </w:r>
     </w:p>
     <w:p>
@@ -972,7 +1127,39 @@
         <w:t>Inheritance</w:t>
       </w:r>
       <w:r>
-        <w:t>: WordTokenizer, SubwordTokenizer derive from ITokenizer; future calculators derive from ICostCalculator.</w:t>
+        <w:t xml:space="preserve">: </w:t>
+      </w:r>
+      <w:proofErr w:type="spellStart"/>
+      <w:r>
+        <w:t>WordTokenizer</w:t>
+      </w:r>
+      <w:proofErr w:type="spellEnd"/>
+      <w:r>
+        <w:t xml:space="preserve">, </w:t>
+      </w:r>
+      <w:proofErr w:type="spellStart"/>
+      <w:r>
+        <w:t>SubwordTokenizer</w:t>
+      </w:r>
+      <w:proofErr w:type="spellEnd"/>
+      <w:r>
+        <w:t xml:space="preserve"> derive from </w:t>
+      </w:r>
+      <w:proofErr w:type="spellStart"/>
+      <w:r>
+        <w:t>ITokenizer</w:t>
+      </w:r>
+      <w:proofErr w:type="spellEnd"/>
+      <w:r>
+        <w:t xml:space="preserve">; future calculators derive from </w:t>
+      </w:r>
+      <w:proofErr w:type="spellStart"/>
+      <w:r>
+        <w:t>ICostCalculator</w:t>
+      </w:r>
+      <w:proofErr w:type="spellEnd"/>
+      <w:r>
+        <w:t>.</w:t>
       </w:r>
     </w:p>
     <w:p>
@@ -990,7 +1177,36 @@
         <w:t>Polymorphism</w:t>
       </w:r>
       <w:r>
-        <w:t>: main UI holds std::unique_ptr&lt;ITokenizer&gt; / ICostCalculator and invokes via base interfaces.</w:t>
+        <w:t xml:space="preserve">: main UI holds </w:t>
+      </w:r>
+      <w:proofErr w:type="gramStart"/>
+      <w:r>
+        <w:t>std::</w:t>
+      </w:r>
+      <w:proofErr w:type="spellStart"/>
+      <w:proofErr w:type="gramEnd"/>
+      <w:r>
+        <w:t>unique_ptr</w:t>
+      </w:r>
+      <w:proofErr w:type="spellEnd"/>
+      <w:r>
+        <w:t>&lt;</w:t>
+      </w:r>
+      <w:proofErr w:type="spellStart"/>
+      <w:r>
+        <w:t>ITokenizer</w:t>
+      </w:r>
+      <w:proofErr w:type="spellEnd"/>
+      <w:r>
+        <w:t xml:space="preserve">&gt; / </w:t>
+      </w:r>
+      <w:proofErr w:type="spellStart"/>
+      <w:r>
+        <w:t>ICostCalculator</w:t>
+      </w:r>
+      <w:proofErr w:type="spellEnd"/>
+      <w:r>
+        <w:t xml:space="preserve"> and invokes via base interfaces.</w:t>
       </w:r>
     </w:p>
     <w:p>
@@ -1026,7 +1242,15 @@
         <w:t>Design patterns (for later milestone)</w:t>
       </w:r>
       <w:r>
-        <w:t>: strategy for tokenizers/calculators; others can be added from a second GoF category when required.</w:t>
+        <w:t xml:space="preserve">: strategy for tokenizers/calculators; others can be added from a second </w:t>
+      </w:r>
+      <w:proofErr w:type="spellStart"/>
+      <w:r>
+        <w:t>GoF</w:t>
+      </w:r>
+      <w:proofErr w:type="spellEnd"/>
+      <w:r>
+        <w:t xml:space="preserve"> category when required.</w:t>
       </w:r>
     </w:p>
     <w:p/>
@@ -2424,6 +2648,7 @@
   <w:style w:type="character" w:default="1" w:styleId="DefaultParagraphFont">
     <w:name w:val="Default Paragraph Font"/>
     <w:uiPriority w:val="1"/>
+    <w:semiHidden/>
     <w:unhideWhenUsed/>
   </w:style>
   <w:style w:type="table" w:default="1" w:styleId="TableNormal">

</xml_diff>